<commit_message>
added day14 pdf files
</commit_message>
<xml_diff>
--- a/day14-15/SCD-TYPE2.docx
+++ b/day14-15/SCD-TYPE2.docx
@@ -566,7 +566,10 @@
           <w:szCs w:val="21"/>
           <w:shd w:val="clear" w:color="auto" w:fill="FFFFFF"/>
         </w:rPr>
-        <w:t>DB instance identifier</w:t>
+        <w:t>DB instance identifier-</w:t>
+      </w:r>
+      <w:r>
+        <w:t xml:space="preserve"> </w:t>
       </w:r>
       <w:r>
         <w:rPr>
@@ -578,10 +581,7 @@
           <w:szCs w:val="21"/>
           <w:shd w:val="clear" w:color="auto" w:fill="FFFFFF"/>
         </w:rPr>
-        <w:t>-</w:t>
-      </w:r>
-      <w:r>
-        <w:t xml:space="preserve"> </w:t>
+        <w:t>database-scd-type2</w:t>
       </w:r>
       <w:r>
         <w:rPr>
@@ -593,7 +593,11 @@
           <w:szCs w:val="21"/>
           <w:shd w:val="clear" w:color="auto" w:fill="FFFFFF"/>
         </w:rPr>
-        <w:t>database-scd-type2</w:t>
+        <w:br/>
+        <w:t>Master username-</w:t>
+      </w:r>
+      <w:r>
+        <w:t xml:space="preserve"> </w:t>
       </w:r>
       <w:r>
         <w:rPr>
@@ -605,7 +609,7 @@
           <w:szCs w:val="21"/>
           <w:shd w:val="clear" w:color="auto" w:fill="FFFFFF"/>
         </w:rPr>
-        <w:br/>
+        <w:t>postgres</w:t>
       </w:r>
       <w:r>
         <w:rPr>
@@ -617,45 +621,6 @@
           <w:szCs w:val="21"/>
           <w:shd w:val="clear" w:color="auto" w:fill="FFFFFF"/>
         </w:rPr>
-        <w:t>Master username</w:t>
-      </w:r>
-      <w:r>
-        <w:rPr>
-          <w:rFonts w:ascii="Helvetica Neue" w:hAnsi="Helvetica Neue"/>
-          <w:b/>
-          <w:bCs/>
-          <w:color w:val="0F141A"/>
-          <w:sz w:val="21"/>
-          <w:szCs w:val="21"/>
-          <w:shd w:val="clear" w:color="auto" w:fill="FFFFFF"/>
-        </w:rPr>
-        <w:t>-</w:t>
-      </w:r>
-      <w:r>
-        <w:t xml:space="preserve"> </w:t>
-      </w:r>
-      <w:r>
-        <w:rPr>
-          <w:rFonts w:ascii="Helvetica Neue" w:hAnsi="Helvetica Neue"/>
-          <w:b/>
-          <w:bCs/>
-          <w:color w:val="0F141A"/>
-          <w:sz w:val="21"/>
-          <w:szCs w:val="21"/>
-          <w:shd w:val="clear" w:color="auto" w:fill="FFFFFF"/>
-        </w:rPr>
-        <w:t>postgres</w:t>
-      </w:r>
-      <w:r>
-        <w:rPr>
-          <w:rFonts w:ascii="Helvetica Neue" w:hAnsi="Helvetica Neue"/>
-          <w:b/>
-          <w:bCs/>
-          <w:color w:val="0F141A"/>
-          <w:sz w:val="21"/>
-          <w:szCs w:val="21"/>
-          <w:shd w:val="clear" w:color="auto" w:fill="FFFFFF"/>
-        </w:rPr>
         <w:br/>
         <w:t>Master password-</w:t>
       </w:r>
@@ -670,8 +635,6 @@
       </w:r>
       <w:r>
         <w:br/>
-      </w:r>
-      <w:r>
         <w:t xml:space="preserve">he special features of a </w:t>
       </w:r>
       <w:r>
@@ -1174,13 +1137,8 @@
     </w:p>
     <w:p>
       <w:r>
-        <w:rPr>
-          <w:noProof/>
-        </w:rPr>
-      </w:r>
-      <w:r>
-        <w:pict w14:anchorId="32A57509">
-          <v:rect id="Horizontal Line 1" o:spid="_x0000_s1027" style="width:468pt;height:.1pt;visibility:visible;mso-wrap-style:square;mso-left-percent:-10001;mso-top-percent:-10001;mso-position-horizontal:absolute;mso-position-horizontal-relative:char;mso-position-vertical:absolute;mso-position-vertical-relative:line;mso-left-percent:-10001;mso-top-percent:-10001;v-text-anchor:top" o:gfxdata="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" filled="f">
+        <w:pict w14:anchorId="749D3C4C">
+          <v:rect id="Horizontal Line 1" o:spid="_x0000_s1027" alt="" style="width:468pt;height:.1pt;visibility:visible;mso-wrap-style:square;mso-width-percent:0;mso-height-percent:0;mso-left-percent:-10001;mso-top-percent:-10001;mso-position-horizontal:absolute;mso-position-horizontal-relative:char;mso-position-vertical:absolute;mso-position-vertical-relative:line;mso-width-percent:0;mso-height-percent:0;mso-left-percent:-10001;mso-top-percent:-10001;v-text-anchor:top" filled="f">
             <o:lock v:ext="edit" rotation="t" aspectratio="t" verticies="t" text="t" shapetype="t"/>
             <w10:anchorlock/>
           </v:rect>
@@ -1315,7 +1273,7 @@
         <w:rPr>
           <w:noProof/>
         </w:rPr>
-        <w:pict w14:anchorId="04D63F74">
+        <w:pict w14:anchorId="6E36A762">
           <v:rect id="_x0000_i1027" alt="" style="width:468pt;height:.05pt;mso-width-percent:0;mso-height-percent:0;mso-width-percent:0;mso-height-percent:0" o:hralign="center" o:hrstd="t" o:hr="t" fillcolor="#a0a0a0" stroked="f"/>
         </w:pict>
       </w:r>
@@ -1589,7 +1547,7 @@
         <w:rPr>
           <w:noProof/>
         </w:rPr>
-        <w:pict w14:anchorId="537CC94F">
+        <w:pict w14:anchorId="3BA27446">
           <v:rect id="_x0000_i1026" alt="" style="width:468pt;height:.05pt;mso-width-percent:0;mso-height-percent:0;mso-width-percent:0;mso-height-percent:0" o:hralign="center" o:hrstd="t" o:hr="t" fillcolor="#a0a0a0" stroked="f"/>
         </w:pict>
       </w:r>
@@ -2022,13 +1980,8 @@
     </w:p>
     <w:p>
       <w:r>
-        <w:rPr>
-          <w:noProof/>
-        </w:rPr>
-      </w:r>
-      <w:r>
-        <w:pict w14:anchorId="6E904ECF">
-          <v:rect id="Horizontal Line 4" o:spid="_x0000_s1026" style="width:468pt;height:.1pt;visibility:visible;mso-wrap-style:square;mso-left-percent:-10001;mso-top-percent:-10001;mso-position-horizontal:absolute;mso-position-horizontal-relative:char;mso-position-vertical:absolute;mso-position-vertical-relative:line;mso-left-percent:-10001;mso-top-percent:-10001;v-text-anchor:top" o:gfxdata="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" filled="f">
+        <w:pict w14:anchorId="6EB4715A">
+          <v:rect id="Horizontal Line 4" o:spid="_x0000_s1026" alt="" style="width:468pt;height:.1pt;visibility:visible;mso-wrap-style:square;mso-width-percent:0;mso-height-percent:0;mso-left-percent:-10001;mso-top-percent:-10001;mso-position-horizontal:absolute;mso-position-horizontal-relative:char;mso-position-vertical:absolute;mso-position-vertical-relative:line;mso-width-percent:0;mso-height-percent:0;mso-left-percent:-10001;mso-top-percent:-10001;v-text-anchor:top" filled="f">
             <o:lock v:ext="edit" rotation="t" aspectratio="t" verticies="t" text="t" shapetype="t"/>
             <w10:anchorlock/>
           </v:rect>
@@ -25215,6 +25168,7 @@
   <w:style w:type="character" w:default="1" w:styleId="DefaultParagraphFont">
     <w:name w:val="Default Paragraph Font"/>
     <w:uiPriority w:val="1"/>
+    <w:semiHidden/>
     <w:unhideWhenUsed/>
   </w:style>
   <w:style w:type="table" w:default="1" w:styleId="TableNormal">

</xml_diff>